<commit_message>
except xrfcomposition and dimension done
</commit_message>
<xml_diff>
--- a/WpfReportCreator/Report/ProductTemplate.docx
+++ b/WpfReportCreator/Report/ProductTemplate.docx
@@ -7,12 +7,6 @@
         <w:pStyle w:val="a3"/>
         <w:spacing w:before="0" w:after="0"/>
       </w:pPr>
-      <w:r>
-        <w:rPr>
-          <w:rFonts w:hint="eastAsia"/>
-        </w:rPr>
-        <w:t>v</w:t>
-      </w:r>
       <w:r>
         <w:rPr>
           <w:rFonts w:hint="eastAsia"/>
@@ -93,11 +87,12 @@
             </w:tcBorders>
           </w:tcPr>
           <w:p>
-            <w:fldSimple w:instr=" DOCPROPERTY  txtMaterial  \* MERGEFORMAT ">
-              <w:r>
-                <w:t>CDPMI</w:t>
-              </w:r>
-            </w:fldSimple>
+            <w:r>
+              <w:rPr>
+                <w:rFonts w:hint="eastAsia"/>
+              </w:rPr>
+              <w:t>[Material]</w:t>
+            </w:r>
           </w:p>
         </w:tc>
       </w:tr>
@@ -125,11 +120,12 @@
             <w:gridSpan w:val="4"/>
           </w:tcPr>
           <w:p>
-            <w:fldSimple w:instr=" DOCPROPERTY  txtCustomer  \* MERGEFORMAT ">
-              <w:r>
-                <w:t>CDPMI</w:t>
-              </w:r>
-            </w:fldSimple>
+            <w:r>
+              <w:rPr>
+                <w:rFonts w:hint="eastAsia"/>
+              </w:rPr>
+              <w:t>[Customer]</w:t>
+            </w:r>
           </w:p>
         </w:tc>
       </w:tr>
@@ -157,11 +153,12 @@
             <w:gridSpan w:val="4"/>
           </w:tcPr>
           <w:p>
-            <w:fldSimple w:instr=" DOCPROPERTY  txtPO  \* MERGEFORMAT ">
-              <w:r>
-                <w:t>CDPMI</w:t>
-              </w:r>
-            </w:fldSimple>
+            <w:r>
+              <w:rPr>
+                <w:rFonts w:hint="eastAsia"/>
+              </w:rPr>
+              <w:t>[PO]</w:t>
+            </w:r>
           </w:p>
         </w:tc>
       </w:tr>
@@ -195,11 +192,12 @@
             </w:tcBorders>
           </w:tcPr>
           <w:p>
-            <w:fldSimple w:instr=" DOCPROPERTY  txtCreateDate  \* MERGEFORMAT ">
-              <w:r>
-                <w:t>CDPMI</w:t>
-              </w:r>
-            </w:fldSimple>
+            <w:r>
+              <w:rPr>
+                <w:rFonts w:hint="eastAsia"/>
+              </w:rPr>
+              <w:t>[CreateDate]</w:t>
+            </w:r>
           </w:p>
         </w:tc>
       </w:tr>
@@ -236,24 +234,6 @@
             <w:pPr>
               <w:jc w:val="left"/>
             </w:pPr>
-            <w:r>
-              <w:rPr>
-                <w:rFonts w:hint="eastAsia"/>
-              </w:rPr>
-              <w:t>[</w:t>
-            </w:r>
-            <w:r>
-              <w:rPr>
-                <w:rFonts w:hint="eastAsia"/>
-              </w:rPr>
-              <w:t>成分数据</w:t>
-            </w:r>
-            <w:r>
-              <w:rPr>
-                <w:rFonts w:hint="eastAsia"/>
-              </w:rPr>
-              <w:t>]</w:t>
-            </w:r>
           </w:p>
         </w:tc>
       </w:tr>
@@ -336,11 +316,21 @@
             </w:tcBorders>
           </w:tcPr>
           <w:p>
-            <w:fldSimple w:instr=" DOCPROPERTY  txtLot  \* MERGEFORMAT ">
-              <w:r>
-                <w:t>CDPMI</w:t>
-              </w:r>
-            </w:fldSimple>
+            <w:r>
+              <w:rPr>
+                <w:rFonts w:hint="eastAsia"/>
+              </w:rPr>
+              <w:t>[</w:t>
+            </w:r>
+            <w:r>
+              <w:t>Lot</w:t>
+            </w:r>
+            <w:r>
+              <w:rPr>
+                <w:rFonts w:hint="eastAsia"/>
+              </w:rPr>
+              <w:t>]</w:t>
+            </w:r>
           </w:p>
         </w:tc>
       </w:tr>
@@ -397,13 +387,8 @@
             <w:gridSpan w:val="4"/>
           </w:tcPr>
           <w:p>
-            <w:fldSimple w:instr=" DOCPROPERTY  txtWeight  \* MERGEFORMAT ">
-              <w:r>
-                <w:t>CDPMI</w:t>
-              </w:r>
-            </w:fldSimple>
-            <w:r>
-              <w:t>g</w:t>
+            <w:r>
+              <w:t>[Weight]g</w:t>
             </w:r>
           </w:p>
         </w:tc>
@@ -432,13 +417,8 @@
             <w:gridSpan w:val="4"/>
           </w:tcPr>
           <w:p>
-            <w:fldSimple w:instr=" DOCPROPERTY  txtDensity  \* MERGEFORMAT ">
-              <w:r>
-                <w:t>CDPMI</w:t>
-              </w:r>
-            </w:fldSimple>
-            <w:r>
-              <w:t>g/cm3</w:t>
+            <w:r>
+              <w:t>[Density]g/cm3</w:t>
             </w:r>
           </w:p>
         </w:tc>
@@ -470,16 +450,23 @@
             <w:gridSpan w:val="4"/>
           </w:tcPr>
           <w:p>
-            <w:fldSimple w:instr=" DOCPROPERTY  txtResistance  \* MERGEFORMAT ">
-              <w:r>
-                <w:t>CDPMI</w:t>
-              </w:r>
-            </w:fldSimple>
             <w:r>
               <w:rPr>
                 <w:rFonts w:ascii="宋体" w:eastAsia="宋体" w:hAnsi="宋体" w:hint="eastAsia"/>
               </w:rPr>
-              <w:t>Ω</w:t>
+              <w:t>[</w:t>
+            </w:r>
+            <w:r>
+              <w:rPr>
+                <w:rFonts w:ascii="宋体" w:eastAsia="宋体" w:hAnsi="宋体"/>
+              </w:rPr>
+              <w:t>Resistance</w:t>
+            </w:r>
+            <w:r>
+              <w:rPr>
+                <w:rFonts w:ascii="宋体" w:eastAsia="宋体" w:hAnsi="宋体" w:hint="eastAsia"/>
+              </w:rPr>
+              <w:t>]Ω</w:t>
             </w:r>
             <w:r>
               <w:t>cm</w:t>
@@ -529,22 +516,19 @@
               <w:jc w:val="right"/>
             </w:pPr>
             <w:r>
-              <w:fldChar w:fldCharType="begin"/>
-            </w:r>
-            <w:r>
-              <w:instrText xml:space="preserve"> DOCPROPERTY  txtD1</w:instrText>
-            </w:r>
-            <w:r>
-              <w:instrText xml:space="preserve">  \* MERGEFORMAT </w:instrText>
-            </w:r>
-            <w:r>
-              <w:fldChar w:fldCharType="separate"/>
-            </w:r>
-            <w:r>
-              <w:t>CDPMI</w:t>
-            </w:r>
-            <w:r>
-              <w:fldChar w:fldCharType="end"/>
+              <w:rPr>
+                <w:rFonts w:hint="eastAsia"/>
+              </w:rPr>
+              <w:t>[</w:t>
+            </w:r>
+            <w:r>
+              <w:t>D1</w:t>
+            </w:r>
+            <w:r>
+              <w:rPr>
+                <w:rFonts w:hint="eastAsia"/>
+              </w:rPr>
+              <w:t>]</w:t>
             </w:r>
           </w:p>
         </w:tc>
@@ -557,22 +541,19 @@
               <w:jc w:val="right"/>
             </w:pPr>
             <w:r>
-              <w:fldChar w:fldCharType="begin"/>
-            </w:r>
-            <w:r>
-              <w:instrText xml:space="preserve"> DOCPROPERTY  txtD2</w:instrText>
-            </w:r>
-            <w:r>
-              <w:instrText xml:space="preserve">  \* MERGEFORMAT </w:instrText>
-            </w:r>
-            <w:r>
-              <w:fldChar w:fldCharType="separate"/>
-            </w:r>
-            <w:r>
-              <w:t>CDPMI</w:t>
-            </w:r>
-            <w:r>
-              <w:fldChar w:fldCharType="end"/>
+              <w:rPr>
+                <w:rFonts w:hint="eastAsia"/>
+              </w:rPr>
+              <w:t>[</w:t>
+            </w:r>
+            <w:r>
+              <w:t>D2</w:t>
+            </w:r>
+            <w:r>
+              <w:rPr>
+                <w:rFonts w:hint="eastAsia"/>
+              </w:rPr>
+              <w:t>]</w:t>
             </w:r>
           </w:p>
         </w:tc>
@@ -630,22 +611,10 @@
               <w:jc w:val="right"/>
             </w:pPr>
             <w:r>
-              <w:fldChar w:fldCharType="begin"/>
-            </w:r>
-            <w:r>
-              <w:instrText xml:space="preserve"> DOCPROPERTY  txtH1</w:instrText>
-            </w:r>
-            <w:r>
-              <w:instrText xml:space="preserve">  \* MERGEFORMAT </w:instrText>
-            </w:r>
-            <w:r>
-              <w:fldChar w:fldCharType="separate"/>
-            </w:r>
-            <w:r>
-              <w:t>CDPMI</w:t>
-            </w:r>
-            <w:r>
-              <w:fldChar w:fldCharType="end"/>
+              <w:rPr>
+                <w:rFonts w:hint="eastAsia"/>
+              </w:rPr>
+              <w:t>[H1]</w:t>
             </w:r>
           </w:p>
         </w:tc>
@@ -658,22 +627,10 @@
               <w:jc w:val="right"/>
             </w:pPr>
             <w:r>
-              <w:fldChar w:fldCharType="begin"/>
-            </w:r>
-            <w:r>
-              <w:instrText xml:space="preserve"> DOCPROPERTY  txtH2</w:instrText>
-            </w:r>
-            <w:r>
-              <w:instrText xml:space="preserve">  \* MERGEFORMAT </w:instrText>
-            </w:r>
-            <w:r>
-              <w:fldChar w:fldCharType="separate"/>
-            </w:r>
-            <w:r>
-              <w:t>CDPMI</w:t>
-            </w:r>
-            <w:r>
-              <w:fldChar w:fldCharType="end"/>
+              <w:rPr>
+                <w:rFonts w:hint="eastAsia"/>
+              </w:rPr>
+              <w:t>[H2]</w:t>
             </w:r>
           </w:p>
         </w:tc>
@@ -686,22 +643,10 @@
               <w:jc w:val="right"/>
             </w:pPr>
             <w:r>
-              <w:fldChar w:fldCharType="begin"/>
-            </w:r>
-            <w:r>
-              <w:instrText xml:space="preserve"> DOCPROPERTY  txtH3</w:instrText>
-            </w:r>
-            <w:r>
-              <w:instrText xml:space="preserve">  \* MERGEFORMAT </w:instrText>
-            </w:r>
-            <w:r>
-              <w:fldChar w:fldCharType="separate"/>
-            </w:r>
-            <w:r>
-              <w:t>CDPMI</w:t>
-            </w:r>
-            <w:r>
-              <w:fldChar w:fldCharType="end"/>
+              <w:rPr>
+                <w:rFonts w:hint="eastAsia"/>
+              </w:rPr>
+              <w:t>[H3]</w:t>
             </w:r>
           </w:p>
         </w:tc>
@@ -714,24 +659,13 @@
               <w:jc w:val="right"/>
             </w:pPr>
             <w:r>
-              <w:fldChar w:fldCharType="begin"/>
-            </w:r>
-            <w:r>
-              <w:instrText xml:space="preserve"> DOCPROPERTY  txtH4</w:instrText>
-            </w:r>
-            <w:bookmarkStart w:id="0" w:name="_GoBack"/>
-            <w:bookmarkEnd w:id="0"/>
-            <w:r>
-              <w:instrText xml:space="preserve">  \* MERGEFORMAT </w:instrText>
-            </w:r>
-            <w:r>
-              <w:fldChar w:fldCharType="separate"/>
-            </w:r>
-            <w:r>
-              <w:t>CDPMI</w:t>
-            </w:r>
-            <w:r>
-              <w:fldChar w:fldCharType="end"/>
+              <w:rPr>
+                <w:rFonts w:hint="eastAsia"/>
+              </w:rPr>
+              <w:t>[H4</w:t>
+            </w:r>
+            <w:r>
+              <w:t>]</w:t>
             </w:r>
           </w:p>
         </w:tc>
@@ -763,11 +697,14 @@
             <w:gridSpan w:val="4"/>
           </w:tcPr>
           <w:p>
-            <w:fldSimple w:instr=" DOCPROPERTY  txtRemark  \* MERGEFORMAT ">
-              <w:r>
-                <w:t>CDPMI</w:t>
-              </w:r>
-            </w:fldSimple>
+            <w:r>
+              <w:rPr>
+                <w:rFonts w:hint="eastAsia"/>
+              </w:rPr>
+              <w:t>[Remark]</w:t>
+            </w:r>
+            <w:bookmarkStart w:id="0" w:name="_GoBack"/>
+            <w:bookmarkEnd w:id="0"/>
           </w:p>
         </w:tc>
       </w:tr>

</xml_diff>

<commit_message>
xrftable finsihed,docx is easy to use
</commit_message>
<xml_diff>
--- a/WpfReportCreator/Report/ProductTemplate.docx
+++ b/WpfReportCreator/Report/ProductTemplate.docx
@@ -345,18 +345,35 @@
           </w:tcPr>
           <w:p>
             <w:pPr>
-              <w:jc w:val="center"/>
-            </w:pPr>
-          </w:p>
-          <w:p>
-            <w:pPr>
-              <w:jc w:val="center"/>
-            </w:pPr>
-          </w:p>
-          <w:p>
-            <w:pPr>
-              <w:jc w:val="center"/>
-            </w:pPr>
+              <w:jc w:val="left"/>
+            </w:pPr>
+          </w:p>
+          <w:p>
+            <w:pPr>
+              <w:jc w:val="left"/>
+            </w:pPr>
+          </w:p>
+          <w:p>
+            <w:pPr>
+              <w:jc w:val="left"/>
+            </w:pPr>
+            <w:r>
+              <w:rPr>
+                <w:rFonts w:hint="eastAsia"/>
+              </w:rPr>
+              <w:t>[</w:t>
+            </w:r>
+            <w:r>
+              <w:t>XRFRemark</w:t>
+            </w:r>
+            <w:r>
+              <w:rPr>
+                <w:rFonts w:hint="eastAsia"/>
+              </w:rPr>
+              <w:t>]</w:t>
+            </w:r>
+            <w:bookmarkStart w:id="0" w:name="_GoBack"/>
+            <w:bookmarkEnd w:id="0"/>
           </w:p>
         </w:tc>
       </w:tr>
@@ -703,8 +720,6 @@
               </w:rPr>
               <w:t>[Remark]</w:t>
             </w:r>
-            <w:bookmarkStart w:id="0" w:name="_GoBack"/>
-            <w:bookmarkEnd w:id="0"/>
           </w:p>
         </w:tc>
       </w:tr>

</xml_diff>

<commit_message>
add coa but problems with the format
</commit_message>
<xml_diff>
--- a/WpfReportCreator/Report/ProductTemplate.docx
+++ b/WpfReportCreator/Report/ProductTemplate.docx
@@ -24,17 +24,14 @@
         <w:tblLook w:val="04A0" w:firstRow="1" w:lastRow="0" w:firstColumn="1" w:lastColumn="0" w:noHBand="0" w:noVBand="1"/>
       </w:tblPr>
       <w:tblGrid>
-        <w:gridCol w:w="1550"/>
-        <w:gridCol w:w="2282"/>
-        <w:gridCol w:w="2282"/>
-        <w:gridCol w:w="2282"/>
-        <w:gridCol w:w="2286"/>
+        <w:gridCol w:w="1551"/>
+        <w:gridCol w:w="9131"/>
       </w:tblGrid>
       <w:tr>
         <w:tc>
           <w:tcPr>
             <w:tcW w:w="5000" w:type="pct"/>
-            <w:gridSpan w:val="5"/>
+            <w:gridSpan w:val="2"/>
             <w:tcBorders>
               <w:top w:val="single" w:sz="12" w:space="0" w:color="auto"/>
               <w:bottom w:val="single" w:sz="12" w:space="0" w:color="auto"/>
@@ -81,7 +78,6 @@
         <w:tc>
           <w:tcPr>
             <w:tcW w:w="4274" w:type="pct"/>
-            <w:gridSpan w:val="4"/>
             <w:tcBorders>
               <w:top w:val="single" w:sz="12" w:space="0" w:color="auto"/>
             </w:tcBorders>
@@ -117,7 +113,6 @@
         <w:tc>
           <w:tcPr>
             <w:tcW w:w="4274" w:type="pct"/>
-            <w:gridSpan w:val="4"/>
           </w:tcPr>
           <w:p>
             <w:r>
@@ -150,7 +145,6 @@
         <w:tc>
           <w:tcPr>
             <w:tcW w:w="4274" w:type="pct"/>
-            <w:gridSpan w:val="4"/>
           </w:tcPr>
           <w:p>
             <w:r>
@@ -179,24 +173,35 @@
               <w:rPr>
                 <w:rFonts w:hint="eastAsia"/>
               </w:rPr>
-              <w:t>报告日期</w:t>
+              <w:t>要求尺寸</w:t>
             </w:r>
           </w:p>
         </w:tc>
         <w:tc>
           <w:tcPr>
             <w:tcW w:w="4274" w:type="pct"/>
-            <w:gridSpan w:val="4"/>
             <w:tcBorders>
               <w:bottom w:val="single" w:sz="4" w:space="0" w:color="000000" w:themeColor="text1"/>
             </w:tcBorders>
           </w:tcPr>
           <w:p>
-            <w:r>
-              <w:rPr>
-                <w:rFonts w:hint="eastAsia"/>
-              </w:rPr>
-              <w:t>[CreateDate]</w:t>
+            <w:pPr>
+              <w:jc w:val="left"/>
+            </w:pPr>
+            <w:r>
+              <w:rPr>
+                <w:rFonts w:hint="eastAsia"/>
+              </w:rPr>
+              <w:t>[</w:t>
+            </w:r>
+            <w:r>
+              <w:t>Size</w:t>
+            </w:r>
+            <w:r>
+              <w:rPr>
+                <w:rFonts w:hint="eastAsia"/>
+              </w:rPr>
+              <w:t>]</w:t>
             </w:r>
           </w:p>
         </w:tc>
@@ -218,22 +223,24 @@
               <w:rPr>
                 <w:rFonts w:hint="eastAsia"/>
               </w:rPr>
-              <w:t>备注内容</w:t>
+              <w:t>报告日期</w:t>
             </w:r>
           </w:p>
         </w:tc>
         <w:tc>
           <w:tcPr>
             <w:tcW w:w="4274" w:type="pct"/>
-            <w:gridSpan w:val="4"/>
             <w:tcBorders>
               <w:bottom w:val="single" w:sz="4" w:space="0" w:color="auto"/>
             </w:tcBorders>
           </w:tcPr>
           <w:p>
-            <w:pPr>
-              <w:jc w:val="left"/>
-            </w:pPr>
+            <w:r>
+              <w:rPr>
+                <w:rFonts w:hint="eastAsia"/>
+              </w:rPr>
+              <w:t>[CreateDate]</w:t>
+            </w:r>
           </w:p>
         </w:tc>
       </w:tr>
@@ -241,7 +248,7 @@
         <w:tc>
           <w:tcPr>
             <w:tcW w:w="5000" w:type="pct"/>
-            <w:gridSpan w:val="5"/>
+            <w:gridSpan w:val="2"/>
             <w:tcBorders>
               <w:top w:val="single" w:sz="4" w:space="0" w:color="auto"/>
               <w:left w:val="nil"/>
@@ -257,7 +264,7 @@
         <w:tc>
           <w:tcPr>
             <w:tcW w:w="5000" w:type="pct"/>
-            <w:gridSpan w:val="5"/>
+            <w:gridSpan w:val="2"/>
             <w:tcBorders>
               <w:top w:val="single" w:sz="12" w:space="0" w:color="auto"/>
               <w:bottom w:val="single" w:sz="12" w:space="0" w:color="auto"/>
@@ -309,7 +316,6 @@
         <w:tc>
           <w:tcPr>
             <w:tcW w:w="4274" w:type="pct"/>
-            <w:gridSpan w:val="4"/>
             <w:tcBorders>
               <w:top w:val="single" w:sz="12" w:space="0" w:color="auto"/>
               <w:bottom w:val="single" w:sz="4" w:space="0" w:color="auto"/>
@@ -338,7 +344,7 @@
         <w:tc>
           <w:tcPr>
             <w:tcW w:w="5000" w:type="pct"/>
-            <w:gridSpan w:val="5"/>
+            <w:gridSpan w:val="2"/>
             <w:tcBorders>
               <w:top w:val="single" w:sz="4" w:space="0" w:color="auto"/>
             </w:tcBorders>
@@ -361,16 +367,7 @@
               <w:rPr>
                 <w:rFonts w:hint="eastAsia"/>
               </w:rPr>
-              <w:t>[</w:t>
-            </w:r>
-            <w:r>
-              <w:t>XRFRemark</w:t>
-            </w:r>
-            <w:r>
-              <w:rPr>
-                <w:rFonts w:hint="eastAsia"/>
-              </w:rPr>
-              <w:t>]</w:t>
+              <w:t>测试结果存在偏差，仅供参考</w:t>
             </w:r>
             <w:bookmarkStart w:id="0" w:name="_GoBack"/>
             <w:bookmarkEnd w:id="0"/>
@@ -401,7 +398,6 @@
         <w:tc>
           <w:tcPr>
             <w:tcW w:w="4274" w:type="pct"/>
-            <w:gridSpan w:val="4"/>
           </w:tcPr>
           <w:p>
             <w:r>
@@ -431,7 +427,6 @@
         <w:tc>
           <w:tcPr>
             <w:tcW w:w="4274" w:type="pct"/>
-            <w:gridSpan w:val="4"/>
           </w:tcPr>
           <w:p>
             <w:r>
@@ -464,7 +459,6 @@
         <w:tc>
           <w:tcPr>
             <w:tcW w:w="4274" w:type="pct"/>
-            <w:gridSpan w:val="4"/>
           </w:tcPr>
           <w:p>
             <w:r>
@@ -495,7 +489,7 @@
         <w:tc>
           <w:tcPr>
             <w:tcW w:w="5000" w:type="pct"/>
-            <w:gridSpan w:val="5"/>
+            <w:gridSpan w:val="2"/>
           </w:tcPr>
           <w:p/>
         </w:tc>
@@ -514,24 +508,16 @@
               <w:rPr>
                 <w:rFonts w:hint="eastAsia"/>
               </w:rPr>
-              <w:t>直径</w:t>
-            </w:r>
-            <w:r>
-              <w:rPr>
-                <w:rFonts w:hint="eastAsia"/>
-              </w:rPr>
-              <w:t>(mm)</w:t>
-            </w:r>
-          </w:p>
-        </w:tc>
-        <w:tc>
-          <w:tcPr>
-            <w:tcW w:w="1068" w:type="pct"/>
-          </w:tcPr>
-          <w:p>
-            <w:pPr>
-              <w:jc w:val="right"/>
-            </w:pPr>
+              <w:t>实际尺寸</w:t>
+            </w:r>
+          </w:p>
+        </w:tc>
+        <w:tc>
+          <w:tcPr>
+            <w:tcW w:w="4274" w:type="pct"/>
+            <w:vAlign w:val="center"/>
+          </w:tcPr>
+          <w:p>
             <w:r>
               <w:rPr>
                 <w:rFonts w:hint="eastAsia"/>
@@ -539,149 +525,12 @@
               <w:t>[</w:t>
             </w:r>
             <w:r>
-              <w:t>D1</w:t>
-            </w:r>
-            <w:r>
-              <w:rPr>
-                <w:rFonts w:hint="eastAsia"/>
-              </w:rPr>
-              <w:t>]</w:t>
-            </w:r>
-          </w:p>
-        </w:tc>
-        <w:tc>
-          <w:tcPr>
-            <w:tcW w:w="1068" w:type="pct"/>
-          </w:tcPr>
-          <w:p>
-            <w:pPr>
-              <w:jc w:val="right"/>
-            </w:pPr>
-            <w:r>
-              <w:rPr>
-                <w:rFonts w:hint="eastAsia"/>
-              </w:rPr>
-              <w:t>[</w:t>
-            </w:r>
-            <w:r>
-              <w:t>D2</w:t>
-            </w:r>
-            <w:r>
-              <w:rPr>
-                <w:rFonts w:hint="eastAsia"/>
-              </w:rPr>
-              <w:t>]</w:t>
-            </w:r>
-          </w:p>
-        </w:tc>
-        <w:tc>
-          <w:tcPr>
-            <w:tcW w:w="1068" w:type="pct"/>
-          </w:tcPr>
-          <w:p>
-            <w:pPr>
-              <w:jc w:val="right"/>
-            </w:pPr>
-          </w:p>
-        </w:tc>
-        <w:tc>
-          <w:tcPr>
-            <w:tcW w:w="1070" w:type="pct"/>
-          </w:tcPr>
-          <w:p>
-            <w:pPr>
-              <w:jc w:val="right"/>
-            </w:pPr>
-          </w:p>
-        </w:tc>
-      </w:tr>
-      <w:tr>
-        <w:tc>
-          <w:tcPr>
-            <w:tcW w:w="726" w:type="pct"/>
-            <w:vAlign w:val="center"/>
-          </w:tcPr>
-          <w:p>
-            <w:pPr>
-              <w:jc w:val="center"/>
-            </w:pPr>
-            <w:r>
-              <w:rPr>
-                <w:rFonts w:hint="eastAsia"/>
-              </w:rPr>
-              <w:t>厚度</w:t>
-            </w:r>
-            <w:r>
-              <w:rPr>
-                <w:rFonts w:hint="eastAsia"/>
-              </w:rPr>
-              <w:t>(mm)</w:t>
-            </w:r>
-          </w:p>
-        </w:tc>
-        <w:tc>
-          <w:tcPr>
-            <w:tcW w:w="1068" w:type="pct"/>
-          </w:tcPr>
-          <w:p>
-            <w:pPr>
-              <w:jc w:val="right"/>
-            </w:pPr>
-            <w:r>
-              <w:rPr>
-                <w:rFonts w:hint="eastAsia"/>
-              </w:rPr>
-              <w:t>[H1]</w:t>
-            </w:r>
-          </w:p>
-        </w:tc>
-        <w:tc>
-          <w:tcPr>
-            <w:tcW w:w="1068" w:type="pct"/>
-          </w:tcPr>
-          <w:p>
-            <w:pPr>
-              <w:jc w:val="right"/>
-            </w:pPr>
-            <w:r>
-              <w:rPr>
-                <w:rFonts w:hint="eastAsia"/>
-              </w:rPr>
-              <w:t>[H2]</w:t>
-            </w:r>
-          </w:p>
-        </w:tc>
-        <w:tc>
-          <w:tcPr>
-            <w:tcW w:w="1068" w:type="pct"/>
-          </w:tcPr>
-          <w:p>
-            <w:pPr>
-              <w:jc w:val="right"/>
-            </w:pPr>
-            <w:r>
-              <w:rPr>
-                <w:rFonts w:hint="eastAsia"/>
-              </w:rPr>
-              <w:t>[H3]</w:t>
-            </w:r>
-          </w:p>
-        </w:tc>
-        <w:tc>
-          <w:tcPr>
-            <w:tcW w:w="1070" w:type="pct"/>
-          </w:tcPr>
-          <w:p>
-            <w:pPr>
-              <w:jc w:val="right"/>
-            </w:pPr>
-            <w:r>
-              <w:rPr>
-                <w:rFonts w:hint="eastAsia"/>
-              </w:rPr>
-              <w:t>[H4</w:t>
-            </w:r>
-            <w:r>
+              <w:t>Dimension</w:t>
+            </w:r>
+            <w:r>
+              <w:rPr>
+                <w:rFonts w:hint="eastAsia"/>
+              </w:rPr>
               <w:t>]</w:t>
             </w:r>
           </w:p>
@@ -711,7 +560,6 @@
         <w:tc>
           <w:tcPr>
             <w:tcW w:w="4274" w:type="pct"/>
-            <w:gridSpan w:val="4"/>
           </w:tcPr>
           <w:p>
             <w:r>

</xml_diff>